<commit_message>
Alterações finais na Wiki do TP de AC.docx (Marco Aurélio e Marcelo)
</commit_message>
<xml_diff>
--- a/TheMasters/Wiki do TP de AC.docx
+++ b/TheMasters/Wiki do TP de AC.docx
@@ -235,58 +235,107 @@
     <w:p>
       <w:pPr>
         <w:spacing w:after="0" w:line="360" w:lineRule="auto"/>
-        <w:rPr>
-          <w:rFonts w:ascii="Times New Roman" w:hAnsi="Times New Roman" w:cs="Times New Roman"/>
-        </w:rPr>
-      </w:pPr>
-    </w:p>
-    <w:p>
-      <w:pPr>
-        <w:spacing w:after="0" w:line="360" w:lineRule="auto"/>
-        <w:rPr>
-          <w:rFonts w:ascii="Times New Roman" w:hAnsi="Times New Roman" w:cs="Times New Roman"/>
-        </w:rPr>
-      </w:pPr>
-    </w:p>
-    <w:p>
-      <w:pPr>
-        <w:spacing w:after="0" w:line="360" w:lineRule="auto"/>
-        <w:rPr>
-          <w:rFonts w:ascii="Times New Roman" w:hAnsi="Times New Roman" w:cs="Times New Roman"/>
-        </w:rPr>
-      </w:pPr>
-    </w:p>
-    <w:p>
-      <w:pPr>
-        <w:spacing w:after="0" w:line="360" w:lineRule="auto"/>
-        <w:rPr>
-          <w:rFonts w:ascii="Times New Roman" w:hAnsi="Times New Roman" w:cs="Times New Roman"/>
-        </w:rPr>
-      </w:pPr>
-    </w:p>
-    <w:p>
-      <w:pPr>
-        <w:spacing w:after="0" w:line="360" w:lineRule="auto"/>
-        <w:rPr>
-          <w:rFonts w:ascii="Times New Roman" w:hAnsi="Times New Roman" w:cs="Times New Roman"/>
-        </w:rPr>
-      </w:pPr>
-    </w:p>
-    <w:p>
-      <w:pPr>
-        <w:spacing w:after="0" w:line="360" w:lineRule="auto"/>
-        <w:rPr>
-          <w:rFonts w:ascii="Times New Roman" w:hAnsi="Times New Roman" w:cs="Times New Roman"/>
-        </w:rPr>
-      </w:pPr>
-    </w:p>
-    <w:p>
-      <w:pPr>
-        <w:spacing w:after="0" w:line="360" w:lineRule="auto"/>
-        <w:rPr>
-          <w:rFonts w:ascii="Times New Roman" w:hAnsi="Times New Roman" w:cs="Times New Roman"/>
-        </w:rPr>
-      </w:pPr>
+        <w:jc w:val="right"/>
+        <w:rPr>
+          <w:rFonts w:ascii="Times New Roman" w:hAnsi="Times New Roman" w:cs="Times New Roman"/>
+        </w:rPr>
+      </w:pPr>
+      <w:r>
+        <w:rPr>
+          <w:rFonts w:ascii="Times New Roman" w:hAnsi="Times New Roman" w:cs="Times New Roman"/>
+        </w:rPr>
+        <w:t>Amarildo Reis (482927)</w:t>
+      </w:r>
+    </w:p>
+    <w:p>
+      <w:pPr>
+        <w:spacing w:after="0" w:line="360" w:lineRule="auto"/>
+        <w:jc w:val="right"/>
+        <w:rPr>
+          <w:rFonts w:ascii="Times New Roman" w:hAnsi="Times New Roman" w:cs="Times New Roman"/>
+        </w:rPr>
+      </w:pPr>
+      <w:r>
+        <w:rPr>
+          <w:rFonts w:ascii="Times New Roman" w:hAnsi="Times New Roman" w:cs="Times New Roman"/>
+        </w:rPr>
+        <w:t>Fabiano Sousa (482919)</w:t>
+      </w:r>
+    </w:p>
+    <w:p>
+      <w:pPr>
+        <w:spacing w:after="0" w:line="360" w:lineRule="auto"/>
+        <w:jc w:val="right"/>
+        <w:rPr>
+          <w:rFonts w:ascii="Times New Roman" w:hAnsi="Times New Roman" w:cs="Times New Roman"/>
+        </w:rPr>
+      </w:pPr>
+      <w:r>
+        <w:rPr>
+          <w:rFonts w:ascii="Times New Roman" w:hAnsi="Times New Roman" w:cs="Times New Roman"/>
+        </w:rPr>
+        <w:t>Marcelo Barbosa (482811)</w:t>
+      </w:r>
+    </w:p>
+    <w:p>
+      <w:pPr>
+        <w:spacing w:after="0" w:line="360" w:lineRule="auto"/>
+        <w:jc w:val="right"/>
+        <w:rPr>
+          <w:rFonts w:ascii="Times New Roman" w:hAnsi="Times New Roman" w:cs="Times New Roman"/>
+        </w:rPr>
+      </w:pPr>
+      <w:r>
+        <w:rPr>
+          <w:rFonts w:ascii="Times New Roman" w:hAnsi="Times New Roman" w:cs="Times New Roman"/>
+        </w:rPr>
+        <w:t>Marco Aurélio (482960)</w:t>
+      </w:r>
+    </w:p>
+    <w:p>
+      <w:pPr>
+        <w:spacing w:after="0" w:line="360" w:lineRule="auto"/>
+        <w:jc w:val="right"/>
+        <w:rPr>
+          <w:rFonts w:ascii="Times New Roman" w:hAnsi="Times New Roman" w:cs="Times New Roman"/>
+        </w:rPr>
+      </w:pPr>
+      <w:r>
+        <w:rPr>
+          <w:rFonts w:ascii="Times New Roman" w:hAnsi="Times New Roman" w:cs="Times New Roman"/>
+        </w:rPr>
+        <w:t>Paulo Cesar (483028)</w:t>
+      </w:r>
+    </w:p>
+    <w:p>
+      <w:pPr>
+        <w:spacing w:after="0" w:line="360" w:lineRule="auto"/>
+        <w:jc w:val="right"/>
+        <w:rPr>
+          <w:rFonts w:ascii="Times New Roman" w:hAnsi="Times New Roman" w:cs="Times New Roman"/>
+        </w:rPr>
+      </w:pPr>
+      <w:r>
+        <w:rPr>
+          <w:rFonts w:ascii="Times New Roman" w:hAnsi="Times New Roman" w:cs="Times New Roman"/>
+        </w:rPr>
+        <w:t>Rodolfo Souza (482862)</w:t>
+      </w:r>
+    </w:p>
+    <w:p>
+      <w:pPr>
+        <w:spacing w:after="0" w:line="360" w:lineRule="auto"/>
+        <w:jc w:val="right"/>
+        <w:rPr>
+          <w:rFonts w:ascii="Times New Roman" w:hAnsi="Times New Roman" w:cs="Times New Roman"/>
+        </w:rPr>
+      </w:pPr>
+      <w:r>
+        <w:rPr>
+          <w:rFonts w:ascii="Times New Roman" w:hAnsi="Times New Roman" w:cs="Times New Roman"/>
+        </w:rPr>
+        <w:t>Wanderson Sampaio (482978)</w:t>
+      </w:r>
     </w:p>
     <w:p>
       <w:pPr>
@@ -695,8 +744,6 @@
         </w:rPr>
         <w:t xml:space="preserve">) </w:t>
       </w:r>
-      <w:bookmarkStart w:id="0" w:name="_GoBack"/>
-      <w:bookmarkEnd w:id="0"/>
       <w:r>
         <w:rPr>
           <w:rFonts w:ascii="Times New Roman" w:hAnsi="Times New Roman" w:cs="Times New Roman"/>
@@ -1145,7 +1192,7 @@
           <w:r>
             <w:fldChar w:fldCharType="separate"/>
           </w:r>
-          <w:hyperlink w:anchor="_Toc355637706" w:history="1">
+          <w:hyperlink w:anchor="_Toc355639882" w:history="1">
             <w:r>
               <w:rPr>
                 <w:rStyle w:val="Hyperlink"/>
@@ -1173,7 +1220,7 @@
                 <w:noProof/>
                 <w:webHidden/>
               </w:rPr>
-              <w:instrText xml:space="preserve"> PAGEREF _Toc355637706 \h </w:instrText>
+              <w:instrText xml:space="preserve"> PAGEREF _Toc355639882 \h </w:instrText>
             </w:r>
             <w:r>
               <w:rPr>
@@ -1216,7 +1263,7 @@
               <w:lang w:eastAsia="pt-BR"/>
             </w:rPr>
           </w:pPr>
-          <w:hyperlink w:anchor="_Toc355637707" w:history="1">
+          <w:hyperlink w:anchor="_Toc355639883" w:history="1">
             <w:r>
               <w:rPr>
                 <w:rStyle w:val="Hyperlink"/>
@@ -1244,7 +1291,7 @@
                 <w:noProof/>
                 <w:webHidden/>
               </w:rPr>
-              <w:instrText xml:space="preserve"> PAGEREF _Toc355637707 \h </w:instrText>
+              <w:instrText xml:space="preserve"> PAGEREF _Toc355639883 \h </w:instrText>
             </w:r>
             <w:r>
               <w:rPr>
@@ -1287,7 +1334,7 @@
               <w:lang w:eastAsia="pt-BR"/>
             </w:rPr>
           </w:pPr>
-          <w:hyperlink w:anchor="_Toc355637708" w:history="1">
+          <w:hyperlink w:anchor="_Toc355639884" w:history="1">
             <w:r>
               <w:rPr>
                 <w:rStyle w:val="Hyperlink"/>
@@ -1315,7 +1362,7 @@
                 <w:noProof/>
                 <w:webHidden/>
               </w:rPr>
-              <w:instrText xml:space="preserve"> PAGEREF _Toc355637708 \h </w:instrText>
+              <w:instrText xml:space="preserve"> PAGEREF _Toc355639884 \h </w:instrText>
             </w:r>
             <w:r>
               <w:rPr>
@@ -1358,7 +1405,7 @@
               <w:lang w:eastAsia="pt-BR"/>
             </w:rPr>
           </w:pPr>
-          <w:hyperlink w:anchor="_Toc355637709" w:history="1">
+          <w:hyperlink w:anchor="_Toc355639885" w:history="1">
             <w:r>
               <w:rPr>
                 <w:rStyle w:val="Hyperlink"/>
@@ -1386,7 +1433,7 @@
                 <w:noProof/>
                 <w:webHidden/>
               </w:rPr>
-              <w:instrText xml:space="preserve"> PAGEREF _Toc355637709 \h </w:instrText>
+              <w:instrText xml:space="preserve"> PAGEREF _Toc355639885 \h </w:instrText>
             </w:r>
             <w:r>
               <w:rPr>
@@ -1429,7 +1476,7 @@
               <w:lang w:eastAsia="pt-BR"/>
             </w:rPr>
           </w:pPr>
-          <w:hyperlink w:anchor="_Toc355637710" w:history="1">
+          <w:hyperlink w:anchor="_Toc355639886" w:history="1">
             <w:r>
               <w:rPr>
                 <w:rStyle w:val="Hyperlink"/>
@@ -1457,7 +1504,7 @@
                 <w:noProof/>
                 <w:webHidden/>
               </w:rPr>
-              <w:instrText xml:space="preserve"> PAGEREF _Toc355637710 \h </w:instrText>
+              <w:instrText xml:space="preserve"> PAGEREF _Toc355639886 \h </w:instrText>
             </w:r>
             <w:r>
               <w:rPr>
@@ -1500,7 +1547,7 @@
               <w:lang w:eastAsia="pt-BR"/>
             </w:rPr>
           </w:pPr>
-          <w:hyperlink w:anchor="_Toc355637711" w:history="1">
+          <w:hyperlink w:anchor="_Toc355639887" w:history="1">
             <w:r>
               <w:rPr>
                 <w:rStyle w:val="Hyperlink"/>
@@ -1528,7 +1575,7 @@
                 <w:noProof/>
                 <w:webHidden/>
               </w:rPr>
-              <w:instrText xml:space="preserve"> PAGEREF _Toc355637711 \h </w:instrText>
+              <w:instrText xml:space="preserve"> PAGEREF _Toc355639887 \h </w:instrText>
             </w:r>
             <w:r>
               <w:rPr>
@@ -1571,7 +1618,7 @@
               <w:lang w:eastAsia="pt-BR"/>
             </w:rPr>
           </w:pPr>
-          <w:hyperlink w:anchor="_Toc355637712" w:history="1">
+          <w:hyperlink w:anchor="_Toc355639888" w:history="1">
             <w:r>
               <w:rPr>
                 <w:rStyle w:val="Hyperlink"/>
@@ -1599,7 +1646,7 @@
                 <w:noProof/>
                 <w:webHidden/>
               </w:rPr>
-              <w:instrText xml:space="preserve"> PAGEREF _Toc355637712 \h </w:instrText>
+              <w:instrText xml:space="preserve"> PAGEREF _Toc355639888 \h </w:instrText>
             </w:r>
             <w:r>
               <w:rPr>
@@ -1632,6 +1679,77 @@
         </w:p>
         <w:p>
           <w:pPr>
+            <w:pStyle w:val="Sumrio2"/>
+            <w:tabs>
+              <w:tab w:val="right" w:leader="dot" w:pos="8494"/>
+            </w:tabs>
+            <w:rPr>
+              <w:rFonts w:eastAsiaTheme="minorEastAsia"/>
+              <w:noProof/>
+              <w:lang w:eastAsia="pt-BR"/>
+            </w:rPr>
+          </w:pPr>
+          <w:hyperlink w:anchor="_Toc355639889" w:history="1">
+            <w:r>
+              <w:rPr>
+                <w:rStyle w:val="Hyperlink"/>
+                <w:rFonts w:ascii="Times New Roman" w:hAnsi="Times New Roman" w:cs="Times New Roman"/>
+                <w:noProof/>
+              </w:rPr>
+              <w:t>2.2. Divisão de Trabalho</w:t>
+            </w:r>
+            <w:r>
+              <w:rPr>
+                <w:noProof/>
+                <w:webHidden/>
+              </w:rPr>
+              <w:tab/>
+            </w:r>
+            <w:r>
+              <w:rPr>
+                <w:noProof/>
+                <w:webHidden/>
+              </w:rPr>
+              <w:fldChar w:fldCharType="begin"/>
+            </w:r>
+            <w:r>
+              <w:rPr>
+                <w:noProof/>
+                <w:webHidden/>
+              </w:rPr>
+              <w:instrText xml:space="preserve"> PAGEREF _Toc355639889 \h </w:instrText>
+            </w:r>
+            <w:r>
+              <w:rPr>
+                <w:noProof/>
+                <w:webHidden/>
+              </w:rPr>
+            </w:r>
+            <w:r>
+              <w:rPr>
+                <w:noProof/>
+                <w:webHidden/>
+              </w:rPr>
+              <w:fldChar w:fldCharType="separate"/>
+            </w:r>
+            <w:r>
+              <w:rPr>
+                <w:noProof/>
+                <w:webHidden/>
+              </w:rPr>
+              <w:t>14</w:t>
+            </w:r>
+            <w:r>
+              <w:rPr>
+                <w:noProof/>
+                <w:webHidden/>
+              </w:rPr>
+              <w:fldChar w:fldCharType="end"/>
+            </w:r>
+          </w:hyperlink>
+        </w:p>
+        <w:p>
+          <w:pPr>
             <w:pStyle w:val="Sumrio1"/>
             <w:tabs>
               <w:tab w:val="right" w:leader="dot" w:pos="8494"/>
@@ -1642,7 +1760,7 @@
               <w:lang w:eastAsia="pt-BR"/>
             </w:rPr>
           </w:pPr>
-          <w:hyperlink w:anchor="_Toc355637713" w:history="1">
+          <w:hyperlink w:anchor="_Toc355639890" w:history="1">
             <w:r>
               <w:rPr>
                 <w:rStyle w:val="Hyperlink"/>
@@ -1670,7 +1788,7 @@
                 <w:noProof/>
                 <w:webHidden/>
               </w:rPr>
-              <w:instrText xml:space="preserve"> PAGEREF _Toc355637713 \h </w:instrText>
+              <w:instrText xml:space="preserve"> PAGEREF _Toc355639890 \h </w:instrText>
             </w:r>
             <w:r>
               <w:rPr>
@@ -1732,7 +1850,7 @@
           <w:color w:val="000000" w:themeColor="text1"/>
         </w:rPr>
       </w:pPr>
-      <w:bookmarkStart w:id="1" w:name="_Toc355637706"/>
+      <w:bookmarkStart w:id="0" w:name="_Toc355639882"/>
       <w:r>
         <w:rPr>
           <w:rFonts w:ascii="Times New Roman" w:hAnsi="Times New Roman" w:cs="Times New Roman"/>
@@ -1741,7 +1859,7 @@
         <w:lastRenderedPageBreak/>
         <w:t>Lista de Siglas</w:t>
       </w:r>
-      <w:bookmarkEnd w:id="1"/>
+      <w:bookmarkEnd w:id="0"/>
     </w:p>
     <w:p/>
     <w:p>
@@ -1944,7 +2062,7 @@
           <w:color w:val="000000" w:themeColor="text1"/>
         </w:rPr>
       </w:pPr>
-      <w:bookmarkStart w:id="2" w:name="_Toc355637707"/>
+      <w:bookmarkStart w:id="1" w:name="_Toc355639883"/>
       <w:r>
         <w:rPr>
           <w:rFonts w:ascii="Times New Roman" w:hAnsi="Times New Roman" w:cs="Times New Roman"/>
@@ -1953,7 +2071,7 @@
         <w:lastRenderedPageBreak/>
         <w:t>Lista de Figuras</w:t>
       </w:r>
-      <w:bookmarkEnd w:id="2"/>
+      <w:bookmarkEnd w:id="1"/>
     </w:p>
     <w:p>
       <w:pPr>
@@ -1993,7 +2111,7 @@
         </w:rPr>
         <w:fldChar w:fldCharType="separate"/>
       </w:r>
-      <w:hyperlink w:anchor="_Toc355637684" w:history="1">
+      <w:hyperlink w:anchor="_Toc355639896" w:history="1">
         <w:r>
           <w:rPr>
             <w:rStyle w:val="Hyperlink"/>
@@ -2021,7 +2139,7 @@
             <w:noProof/>
             <w:webHidden/>
           </w:rPr>
-          <w:instrText xml:space="preserve"> PAGEREF _Toc355637684 \h </w:instrText>
+          <w:instrText xml:space="preserve"> PAGEREF _Toc355639896 \h </w:instrText>
         </w:r>
         <w:r>
           <w:rPr>
@@ -2064,7 +2182,7 @@
           <w:lang w:eastAsia="pt-BR"/>
         </w:rPr>
       </w:pPr>
-      <w:hyperlink w:anchor="_Toc355637685" w:history="1">
+      <w:hyperlink w:anchor="_Toc355639897" w:history="1">
         <w:r>
           <w:rPr>
             <w:rStyle w:val="Hyperlink"/>
@@ -2092,7 +2210,7 @@
             <w:noProof/>
             <w:webHidden/>
           </w:rPr>
-          <w:instrText xml:space="preserve"> PAGEREF _Toc355637685 \h </w:instrText>
+          <w:instrText xml:space="preserve"> PAGEREF _Toc355639897 \h </w:instrText>
         </w:r>
         <w:r>
           <w:rPr>
@@ -2135,7 +2253,7 @@
           <w:lang w:eastAsia="pt-BR"/>
         </w:rPr>
       </w:pPr>
-      <w:hyperlink w:anchor="_Toc355637686" w:history="1">
+      <w:hyperlink w:anchor="_Toc355639898" w:history="1">
         <w:r>
           <w:rPr>
             <w:rStyle w:val="Hyperlink"/>
@@ -2163,7 +2281,7 @@
             <w:noProof/>
             <w:webHidden/>
           </w:rPr>
-          <w:instrText xml:space="preserve"> PAGEREF _Toc355637686 \h </w:instrText>
+          <w:instrText xml:space="preserve"> PAGEREF _Toc355639898 \h </w:instrText>
         </w:r>
         <w:r>
           <w:rPr>
@@ -2206,7 +2324,7 @@
           <w:lang w:eastAsia="pt-BR"/>
         </w:rPr>
       </w:pPr>
-      <w:hyperlink w:anchor="_Toc355637687" w:history="1">
+      <w:hyperlink w:anchor="_Toc355639899" w:history="1">
         <w:r>
           <w:rPr>
             <w:rStyle w:val="Hyperlink"/>
@@ -2234,7 +2352,7 @@
             <w:noProof/>
             <w:webHidden/>
           </w:rPr>
-          <w:instrText xml:space="preserve"> PAGEREF _Toc355637687 \h </w:instrText>
+          <w:instrText xml:space="preserve"> PAGEREF _Toc355639899 \h </w:instrText>
         </w:r>
         <w:r>
           <w:rPr>
@@ -2277,7 +2395,7 @@
           <w:lang w:eastAsia="pt-BR"/>
         </w:rPr>
       </w:pPr>
-      <w:hyperlink w:anchor="_Toc355637688" w:history="1">
+      <w:hyperlink w:anchor="_Toc355639900" w:history="1">
         <w:r>
           <w:rPr>
             <w:rStyle w:val="Hyperlink"/>
@@ -2305,7 +2423,7 @@
             <w:noProof/>
             <w:webHidden/>
           </w:rPr>
-          <w:instrText xml:space="preserve"> PAGEREF _Toc355637688 \h </w:instrText>
+          <w:instrText xml:space="preserve"> PAGEREF _Toc355639900 \h </w:instrText>
         </w:r>
         <w:r>
           <w:rPr>
@@ -2348,7 +2466,7 @@
           <w:lang w:eastAsia="pt-BR"/>
         </w:rPr>
       </w:pPr>
-      <w:hyperlink w:anchor="_Toc355637689" w:history="1">
+      <w:hyperlink w:anchor="_Toc355639901" w:history="1">
         <w:r>
           <w:rPr>
             <w:rStyle w:val="Hyperlink"/>
@@ -2376,7 +2494,7 @@
             <w:noProof/>
             <w:webHidden/>
           </w:rPr>
-          <w:instrText xml:space="preserve"> PAGEREF _Toc355637689 \h </w:instrText>
+          <w:instrText xml:space="preserve"> PAGEREF _Toc355639901 \h </w:instrText>
         </w:r>
         <w:r>
           <w:rPr>
@@ -2442,7 +2560,7 @@
           <w:color w:val="000000" w:themeColor="text1"/>
         </w:rPr>
       </w:pPr>
-      <w:bookmarkStart w:id="3" w:name="_Toc355637708"/>
+      <w:bookmarkStart w:id="2" w:name="_Toc355639884"/>
       <w:r>
         <w:rPr>
           <w:rFonts w:ascii="Times New Roman" w:hAnsi="Times New Roman" w:cs="Times New Roman"/>
@@ -2451,7 +2569,7 @@
         <w:lastRenderedPageBreak/>
         <w:t>Resumo</w:t>
       </w:r>
-      <w:bookmarkEnd w:id="3"/>
+      <w:bookmarkEnd w:id="2"/>
     </w:p>
     <w:p/>
     <w:p>
@@ -2508,6 +2626,62 @@
         <w:ind w:firstLine="709"/>
         <w:jc w:val="both"/>
         <w:rPr>
+          <w:rFonts w:ascii="Times New Roman" w:hAnsi="Times New Roman"/>
+          <w:sz w:val="24"/>
+          <w:szCs w:val="28"/>
+        </w:rPr>
+      </w:pPr>
+      <w:r>
+        <w:rPr>
+          <w:rFonts w:ascii="Times New Roman" w:hAnsi="Times New Roman"/>
+          <w:sz w:val="24"/>
+          <w:szCs w:val="28"/>
+        </w:rPr>
+        <w:t>Este trabalho traz a documentação do trabalho em grupo, desenvolvido pelos alunos do grupo denominado The Masters.</w:t>
+      </w:r>
+    </w:p>
+    <w:p>
+      <w:pPr>
+        <w:spacing w:after="0" w:line="360" w:lineRule="auto"/>
+        <w:ind w:firstLine="709"/>
+        <w:jc w:val="both"/>
+        <w:rPr>
+          <w:rFonts w:ascii="Times New Roman" w:hAnsi="Times New Roman" w:cs="Times New Roman"/>
+        </w:rPr>
+      </w:pPr>
+      <w:r>
+        <w:rPr>
+          <w:rFonts w:ascii="Times New Roman" w:hAnsi="Times New Roman"/>
+          <w:sz w:val="24"/>
+          <w:szCs w:val="28"/>
+        </w:rPr>
+        <w:t xml:space="preserve">O jogo escolhido foi o jogo de Batalha Naval, pelo motivo de alguns integrantes jogarem este jogo quando crianças, e terem então </w:t>
+      </w:r>
+      <w:proofErr w:type="gramStart"/>
+      <w:r>
+        <w:rPr>
+          <w:rFonts w:ascii="Times New Roman" w:hAnsi="Times New Roman"/>
+          <w:sz w:val="24"/>
+          <w:szCs w:val="28"/>
+        </w:rPr>
+        <w:t>uma certa</w:t>
+      </w:r>
+      <w:proofErr w:type="gramEnd"/>
+      <w:r>
+        <w:rPr>
+          <w:rFonts w:ascii="Times New Roman" w:hAnsi="Times New Roman"/>
+          <w:sz w:val="24"/>
+          <w:szCs w:val="28"/>
+        </w:rPr>
+        <w:t xml:space="preserve"> afinidade com o mesmo.</w:t>
+      </w:r>
+    </w:p>
+    <w:p>
+      <w:pPr>
+        <w:spacing w:after="0" w:line="360" w:lineRule="auto"/>
+        <w:ind w:firstLine="709"/>
+        <w:jc w:val="both"/>
+        <w:rPr>
           <w:rFonts w:ascii="Times New Roman" w:hAnsi="Times New Roman" w:cs="Times New Roman"/>
         </w:rPr>
       </w:pPr>
@@ -2523,46 +2697,6 @@
         <w:spacing w:after="0" w:line="360" w:lineRule="auto"/>
         <w:ind w:firstLine="709"/>
         <w:jc w:val="both"/>
-        <w:rPr>
-          <w:rFonts w:ascii="Times New Roman" w:hAnsi="Times New Roman" w:cs="Times New Roman"/>
-        </w:rPr>
-      </w:pPr>
-      <w:r>
-        <w:rPr>
-          <w:rFonts w:ascii="Times New Roman" w:hAnsi="Times New Roman" w:cs="Times New Roman"/>
-        </w:rPr>
-        <w:t xml:space="preserve">Foram adquiridos novos conhecimentos em termos de instruções em formatos R, I e J, bem como no uso de </w:t>
-      </w:r>
-      <w:proofErr w:type="spellStart"/>
-      <w:r>
-        <w:rPr>
-          <w:rFonts w:ascii="Times New Roman" w:hAnsi="Times New Roman" w:cs="Times New Roman"/>
-        </w:rPr>
-        <w:t>syscalls</w:t>
-      </w:r>
-      <w:proofErr w:type="spellEnd"/>
-      <w:r>
-        <w:rPr>
-          <w:rFonts w:ascii="Times New Roman" w:hAnsi="Times New Roman" w:cs="Times New Roman"/>
-        </w:rPr>
-        <w:t xml:space="preserve"> e macros, que foram essenciais no desenvolvimento do jogo.</w:t>
-      </w:r>
-    </w:p>
-    <w:p>
-      <w:pPr>
-        <w:spacing w:after="0" w:line="360" w:lineRule="auto"/>
-        <w:ind w:firstLine="709"/>
-        <w:jc w:val="both"/>
-        <w:rPr>
-          <w:rFonts w:ascii="Times New Roman" w:hAnsi="Times New Roman" w:cs="Times New Roman"/>
-          <w:b/>
-          <w:sz w:val="28"/>
-          <w:szCs w:val="28"/>
-        </w:rPr>
-      </w:pPr>
-    </w:p>
-    <w:p>
-      <w:pPr>
         <w:rPr>
           <w:rFonts w:ascii="Times New Roman" w:eastAsiaTheme="majorEastAsia" w:hAnsi="Times New Roman" w:cs="Times New Roman"/>
           <w:b/>
@@ -2575,222 +2709,26 @@
       <w:r>
         <w:rPr>
           <w:rFonts w:ascii="Times New Roman" w:hAnsi="Times New Roman" w:cs="Times New Roman"/>
-          <w:color w:val="000000" w:themeColor="text1"/>
-        </w:rPr>
-        <w:br w:type="page"/>
-      </w:r>
-    </w:p>
-    <w:p>
-      <w:pPr>
-        <w:pStyle w:val="Ttulo1"/>
-        <w:spacing w:before="0" w:line="360" w:lineRule="auto"/>
-        <w:rPr>
-          <w:rFonts w:ascii="Times New Roman" w:hAnsi="Times New Roman" w:cs="Times New Roman"/>
-          <w:color w:val="000000" w:themeColor="text1"/>
-        </w:rPr>
-      </w:pPr>
-      <w:bookmarkStart w:id="4" w:name="_Toc355637709"/>
-      <w:r>
-        <w:rPr>
-          <w:rFonts w:ascii="Times New Roman" w:hAnsi="Times New Roman" w:cs="Times New Roman"/>
-          <w:color w:val="000000" w:themeColor="text1"/>
-        </w:rPr>
-        <w:lastRenderedPageBreak/>
-        <w:t>1. Objetivos do Projeto</w:t>
-      </w:r>
-      <w:bookmarkEnd w:id="4"/>
-    </w:p>
-    <w:p/>
-    <w:p>
-      <w:pPr>
-        <w:spacing w:after="0" w:line="360" w:lineRule="auto"/>
-        <w:ind w:firstLine="709"/>
-        <w:jc w:val="both"/>
-        <w:rPr>
-          <w:rFonts w:ascii="Times New Roman" w:hAnsi="Times New Roman" w:cs="Times New Roman"/>
-          <w:color w:val="000000" w:themeColor="text1"/>
-        </w:rPr>
-      </w:pPr>
-      <w:r>
-        <w:rPr>
-          <w:rFonts w:ascii="Times New Roman" w:hAnsi="Times New Roman" w:cs="Times New Roman"/>
-          <w:color w:val="000000" w:themeColor="text1"/>
-        </w:rPr>
-        <w:t>Desenvolver um jogo em linguagem Assembly do processador MIPS por meio do simulador MARS e seus recursos.</w:t>
-      </w:r>
-    </w:p>
-    <w:p>
-      <w:pPr>
-        <w:spacing w:after="0" w:line="360" w:lineRule="auto"/>
-        <w:ind w:firstLine="709"/>
-        <w:jc w:val="both"/>
-        <w:rPr>
-          <w:rFonts w:ascii="Times New Roman" w:hAnsi="Times New Roman" w:cs="Times New Roman"/>
-          <w:color w:val="000000" w:themeColor="text1"/>
-        </w:rPr>
-      </w:pPr>
-      <w:r>
-        <w:rPr>
-          <w:rFonts w:ascii="Times New Roman" w:hAnsi="Times New Roman" w:cs="Times New Roman"/>
-          <w:color w:val="000000" w:themeColor="text1"/>
-        </w:rPr>
-        <w:t>O simulador MARS oferece uma gama de recursos que tornam a programação em Assembly possível de ser escrita e interpretada em tempo real, mesmo não sendo um IDE.</w:t>
-      </w:r>
-    </w:p>
-    <w:p>
-      <w:pPr>
-        <w:spacing w:after="0" w:line="360" w:lineRule="auto"/>
-        <w:ind w:firstLine="709"/>
-        <w:jc w:val="both"/>
-        <w:rPr>
-          <w:rFonts w:ascii="Times New Roman" w:hAnsi="Times New Roman" w:cs="Times New Roman"/>
-          <w:color w:val="000000" w:themeColor="text1"/>
-        </w:rPr>
-      </w:pPr>
-      <w:r>
-        <w:rPr>
-          <w:rFonts w:ascii="Times New Roman" w:hAnsi="Times New Roman" w:cs="Times New Roman"/>
-          <w:color w:val="000000" w:themeColor="text1"/>
-        </w:rPr>
-        <w:t>O jogo deve ter critérios lógicos para controle de pontuação, estruturas condicionais para avaliação dos eventos disparados pelo usuário.</w:t>
-      </w:r>
-    </w:p>
-    <w:p>
-      <w:pPr>
-        <w:spacing w:after="0" w:line="360" w:lineRule="auto"/>
-        <w:ind w:firstLine="709"/>
-        <w:jc w:val="both"/>
-        <w:rPr>
-          <w:rFonts w:ascii="Times New Roman" w:hAnsi="Times New Roman" w:cs="Times New Roman"/>
-          <w:color w:val="000000" w:themeColor="text1"/>
-        </w:rPr>
-      </w:pPr>
-      <w:r>
-        <w:rPr>
-          <w:rFonts w:ascii="Times New Roman" w:hAnsi="Times New Roman" w:cs="Times New Roman"/>
-          <w:color w:val="000000" w:themeColor="text1"/>
-        </w:rPr>
-        <w:t>O jogo deve saber indicar quando o usuário vence ou perde uma partida.</w:t>
-      </w:r>
-    </w:p>
-    <w:p>
-      <w:pPr>
-        <w:spacing w:after="0" w:line="360" w:lineRule="auto"/>
-        <w:ind w:firstLine="709"/>
-        <w:jc w:val="both"/>
-        <w:rPr>
-          <w:rFonts w:ascii="Times New Roman" w:hAnsi="Times New Roman" w:cs="Times New Roman"/>
-          <w:color w:val="000000" w:themeColor="text1"/>
-        </w:rPr>
-      </w:pPr>
-      <w:r>
-        <w:rPr>
-          <w:rFonts w:ascii="Times New Roman" w:hAnsi="Times New Roman" w:cs="Times New Roman"/>
-          <w:color w:val="000000" w:themeColor="text1"/>
-        </w:rPr>
-        <w:t>O jogo pode ser desenvolvido em modo gráfico ou textual, de modo que ambos os meios não interferem na qualidade de seu desenvolvimento</w:t>
-      </w:r>
-      <w:r>
-        <w:rPr>
-          <w:rFonts w:ascii="Times New Roman" w:hAnsi="Times New Roman" w:cs="Times New Roman"/>
-          <w:color w:val="000000" w:themeColor="text1"/>
-        </w:rPr>
-        <w:t>, pois é a lógica computacional que irá compor e coordenar todos os eventos do jogo.</w:t>
-      </w:r>
-    </w:p>
-    <w:p>
-      <w:pPr>
-        <w:spacing w:after="0" w:line="360" w:lineRule="auto"/>
-        <w:ind w:firstLine="709"/>
-        <w:jc w:val="both"/>
-        <w:rPr>
-          <w:rFonts w:ascii="Times New Roman" w:hAnsi="Times New Roman" w:cs="Times New Roman"/>
-          <w:color w:val="000000" w:themeColor="text1"/>
-        </w:rPr>
-      </w:pPr>
-      <w:r>
-        <w:rPr>
-          <w:rFonts w:ascii="Times New Roman" w:hAnsi="Times New Roman" w:cs="Times New Roman"/>
-          <w:color w:val="000000" w:themeColor="text1"/>
-        </w:rPr>
-        <w:t>Um mesmo evento pode disparar outros eventos e assim sucessivamente, para que cada ação do jogo seja bem sucedida.</w:t>
-      </w:r>
-    </w:p>
-    <w:p>
-      <w:pPr>
-        <w:spacing w:after="0" w:line="360" w:lineRule="auto"/>
-        <w:ind w:firstLine="709"/>
-        <w:jc w:val="both"/>
-        <w:rPr>
-          <w:rFonts w:ascii="Times New Roman" w:hAnsi="Times New Roman" w:cs="Times New Roman"/>
-          <w:color w:val="000000" w:themeColor="text1"/>
-        </w:rPr>
-      </w:pPr>
-      <w:r>
-        <w:rPr>
-          <w:rFonts w:ascii="Times New Roman" w:hAnsi="Times New Roman" w:cs="Times New Roman"/>
-          <w:color w:val="000000" w:themeColor="text1"/>
-        </w:rPr>
-        <w:t>O que é válido em um jogo no mundo real deve ser válido para a sua versão computacional. Assim, é fundamental que o jogo virtual seja uma abstração fiel do jogo do mundo real.</w:t>
-      </w:r>
-    </w:p>
-    <w:p>
-      <w:pPr>
-        <w:spacing w:after="0" w:line="360" w:lineRule="auto"/>
-        <w:ind w:firstLine="709"/>
-        <w:jc w:val="both"/>
-        <w:rPr>
-          <w:rFonts w:ascii="Times New Roman" w:hAnsi="Times New Roman" w:cs="Times New Roman"/>
-          <w:color w:val="000000" w:themeColor="text1"/>
-        </w:rPr>
-      </w:pPr>
-      <w:r>
-        <w:rPr>
-          <w:rFonts w:ascii="Times New Roman" w:hAnsi="Times New Roman" w:cs="Times New Roman"/>
-          <w:color w:val="000000" w:themeColor="text1"/>
-        </w:rPr>
-        <w:t>A aquisição de novos conhecimentos em linguagem Assembly é uma consequência esperada, pois por meio desta linguagem, aplicações e até mesmo grandes softwares podem ser escritos, dado que todo sistema computacional, independente de sua linguagem de programação, é convertido em Assembly compatível</w:t>
-      </w:r>
-      <w:proofErr w:type="gramStart"/>
-      <w:r>
-        <w:rPr>
-          <w:rFonts w:ascii="Times New Roman" w:hAnsi="Times New Roman" w:cs="Times New Roman"/>
-          <w:color w:val="000000" w:themeColor="text1"/>
-        </w:rPr>
-        <w:t xml:space="preserve">  </w:t>
-      </w:r>
-      <w:proofErr w:type="gramEnd"/>
-      <w:r>
-        <w:rPr>
-          <w:rFonts w:ascii="Times New Roman" w:hAnsi="Times New Roman" w:cs="Times New Roman"/>
-          <w:color w:val="000000" w:themeColor="text1"/>
-        </w:rPr>
-        <w:t>com o processador da máquina e seu SO por meio da compilação ou interpretação.</w:t>
-      </w:r>
-    </w:p>
-    <w:p>
-      <w:pPr>
-        <w:spacing w:after="0" w:line="360" w:lineRule="auto"/>
-        <w:ind w:firstLine="709"/>
-        <w:jc w:val="both"/>
-        <w:rPr>
-          <w:rFonts w:ascii="Times New Roman" w:hAnsi="Times New Roman" w:cs="Times New Roman"/>
-          <w:color w:val="000000" w:themeColor="text1"/>
-        </w:rPr>
-      </w:pPr>
-      <w:r>
-        <w:rPr>
-          <w:rFonts w:ascii="Times New Roman" w:hAnsi="Times New Roman" w:cs="Times New Roman"/>
-          <w:color w:val="000000" w:themeColor="text1"/>
-        </w:rPr>
-        <w:t xml:space="preserve">Esperamos com este projeto auxiliar agora e no futuro, outros grupos com os conhecimentos que obtivemos durante seu desenvolvimento. </w:t>
-      </w:r>
-    </w:p>
-    <w:p>
-      <w:pPr>
-        <w:spacing w:after="0" w:line="360" w:lineRule="auto"/>
-        <w:ind w:firstLine="709"/>
-        <w:jc w:val="both"/>
+        </w:rPr>
+        <w:t xml:space="preserve">Foram adquiridos novos conhecimentos em termos de instruções em formatos R, I e J, bem como no uso de </w:t>
+      </w:r>
+      <w:proofErr w:type="spellStart"/>
+      <w:r>
+        <w:rPr>
+          <w:rFonts w:ascii="Times New Roman" w:hAnsi="Times New Roman" w:cs="Times New Roman"/>
+        </w:rPr>
+        <w:t>syscalls</w:t>
+      </w:r>
+      <w:proofErr w:type="spellEnd"/>
+      <w:r>
+        <w:rPr>
+          <w:rFonts w:ascii="Times New Roman" w:hAnsi="Times New Roman" w:cs="Times New Roman"/>
+        </w:rPr>
+        <w:t xml:space="preserve"> e macros, que foram essenciais no desenvolvimento do jogo.</w:t>
+      </w:r>
+    </w:p>
+    <w:p>
+      <w:pPr>
         <w:rPr>
           <w:rFonts w:ascii="Times New Roman" w:eastAsiaTheme="majorEastAsia" w:hAnsi="Times New Roman" w:cs="Times New Roman"/>
           <w:b/>
@@ -2805,7 +2743,7 @@
           <w:rFonts w:ascii="Times New Roman" w:hAnsi="Times New Roman" w:cs="Times New Roman"/>
           <w:color w:val="000000" w:themeColor="text1"/>
         </w:rPr>
-        <w:t xml:space="preserve"> </w:t>
+        <w:br w:type="page"/>
       </w:r>
     </w:p>
     <w:p>
@@ -2817,14 +2755,242 @@
           <w:color w:val="000000" w:themeColor="text1"/>
         </w:rPr>
       </w:pPr>
-    </w:p>
-    <w:p>
-      <w:pPr>
+      <w:bookmarkStart w:id="3" w:name="_Toc355639885"/>
+      <w:r>
+        <w:rPr>
+          <w:rFonts w:ascii="Times New Roman" w:hAnsi="Times New Roman" w:cs="Times New Roman"/>
+          <w:color w:val="000000" w:themeColor="text1"/>
+        </w:rPr>
+        <w:lastRenderedPageBreak/>
+        <w:t>1. Objetivos do Projeto</w:t>
+      </w:r>
+      <w:bookmarkEnd w:id="3"/>
+    </w:p>
+    <w:p/>
+    <w:p>
+      <w:pPr>
+        <w:spacing w:after="0" w:line="360" w:lineRule="auto"/>
+        <w:ind w:firstLine="709"/>
+        <w:jc w:val="both"/>
+        <w:rPr>
+          <w:rFonts w:ascii="Times New Roman" w:hAnsi="Times New Roman" w:cs="Times New Roman"/>
+          <w:color w:val="000000" w:themeColor="text1"/>
+        </w:rPr>
+      </w:pPr>
+      <w:r>
+        <w:rPr>
+          <w:rFonts w:ascii="Times New Roman" w:hAnsi="Times New Roman" w:cs="Times New Roman"/>
+          <w:color w:val="000000" w:themeColor="text1"/>
+        </w:rPr>
+        <w:t>Desenvolver um jogo em linguagem Assembly do processador MIPS por meio do simulador MARS e seus recursos.</w:t>
+      </w:r>
+    </w:p>
+    <w:p>
+      <w:pPr>
+        <w:spacing w:after="0" w:line="360" w:lineRule="auto"/>
+        <w:ind w:firstLine="709"/>
+        <w:jc w:val="both"/>
+        <w:rPr>
+          <w:rFonts w:ascii="Times New Roman" w:hAnsi="Times New Roman" w:cs="Times New Roman"/>
+          <w:color w:val="000000" w:themeColor="text1"/>
+        </w:rPr>
+      </w:pPr>
+      <w:r>
+        <w:rPr>
+          <w:rFonts w:ascii="Times New Roman" w:hAnsi="Times New Roman" w:cs="Times New Roman"/>
+          <w:color w:val="000000" w:themeColor="text1"/>
+        </w:rPr>
+        <w:t>O simulador MARS oferece uma gama de recursos que tornam a programação em Assembly possível de ser escrita e interpretada em tempo real, mesmo não sendo um IDE.</w:t>
+      </w:r>
+    </w:p>
+    <w:p>
+      <w:pPr>
+        <w:spacing w:after="0" w:line="360" w:lineRule="auto"/>
+        <w:ind w:firstLine="709"/>
+        <w:jc w:val="both"/>
+        <w:rPr>
+          <w:rFonts w:ascii="Times New Roman" w:hAnsi="Times New Roman" w:cs="Times New Roman"/>
+          <w:color w:val="000000" w:themeColor="text1"/>
+        </w:rPr>
+      </w:pPr>
+      <w:r>
+        <w:rPr>
+          <w:rFonts w:ascii="Times New Roman" w:hAnsi="Times New Roman" w:cs="Times New Roman"/>
+          <w:color w:val="000000" w:themeColor="text1"/>
+        </w:rPr>
+        <w:t>O jogo deve ter critérios lógicos para controle de pontuação, estruturas condicionais para avaliação dos eventos disparados pelo usuário.</w:t>
+      </w:r>
+    </w:p>
+    <w:p>
+      <w:pPr>
+        <w:spacing w:after="0" w:line="360" w:lineRule="auto"/>
+        <w:ind w:firstLine="709"/>
+        <w:jc w:val="both"/>
+        <w:rPr>
+          <w:rFonts w:ascii="Times New Roman" w:hAnsi="Times New Roman" w:cs="Times New Roman"/>
+          <w:color w:val="000000" w:themeColor="text1"/>
+        </w:rPr>
+      </w:pPr>
+      <w:r>
+        <w:rPr>
+          <w:rFonts w:ascii="Times New Roman" w:hAnsi="Times New Roman" w:cs="Times New Roman"/>
+          <w:color w:val="000000" w:themeColor="text1"/>
+        </w:rPr>
+        <w:t>O jogo deve saber indicar quando o usuário vence ou perde uma partida.</w:t>
+      </w:r>
+    </w:p>
+    <w:p>
+      <w:pPr>
+        <w:spacing w:after="0" w:line="360" w:lineRule="auto"/>
+        <w:ind w:firstLine="709"/>
+        <w:jc w:val="both"/>
+        <w:rPr>
+          <w:rFonts w:ascii="Times New Roman" w:hAnsi="Times New Roman" w:cs="Times New Roman"/>
+          <w:color w:val="000000" w:themeColor="text1"/>
+        </w:rPr>
+      </w:pPr>
+      <w:r>
+        <w:rPr>
+          <w:rFonts w:ascii="Times New Roman" w:hAnsi="Times New Roman" w:cs="Times New Roman"/>
+          <w:color w:val="000000" w:themeColor="text1"/>
+        </w:rPr>
+        <w:t>O jogo pode ser desenvolvido em modo gráfico ou textual, de modo que ambos os meios não interferem na qualidade de seu desenvolvimento</w:t>
+      </w:r>
+      <w:r>
+        <w:rPr>
+          <w:rFonts w:ascii="Times New Roman" w:hAnsi="Times New Roman" w:cs="Times New Roman"/>
+          <w:color w:val="000000" w:themeColor="text1"/>
+        </w:rPr>
+        <w:t>, pois é a lógica computacional que irá compor e coordenar todos os eventos do jogo.</w:t>
+      </w:r>
+    </w:p>
+    <w:p>
+      <w:pPr>
+        <w:spacing w:after="0" w:line="360" w:lineRule="auto"/>
+        <w:ind w:firstLine="709"/>
+        <w:jc w:val="both"/>
+        <w:rPr>
+          <w:rFonts w:ascii="Times New Roman" w:hAnsi="Times New Roman" w:cs="Times New Roman"/>
+          <w:color w:val="000000" w:themeColor="text1"/>
+        </w:rPr>
+      </w:pPr>
+      <w:r>
+        <w:rPr>
+          <w:rFonts w:ascii="Times New Roman" w:hAnsi="Times New Roman" w:cs="Times New Roman"/>
+          <w:color w:val="000000" w:themeColor="text1"/>
+        </w:rPr>
+        <w:t>Um mesmo evento pode disparar outros eventos e assim sucessivamente, para que cada ação do jogo seja bem sucedida.</w:t>
+      </w:r>
+    </w:p>
+    <w:p>
+      <w:pPr>
+        <w:spacing w:after="0" w:line="360" w:lineRule="auto"/>
+        <w:ind w:firstLine="709"/>
+        <w:jc w:val="both"/>
+        <w:rPr>
+          <w:rFonts w:ascii="Times New Roman" w:hAnsi="Times New Roman" w:cs="Times New Roman"/>
+          <w:color w:val="000000" w:themeColor="text1"/>
+        </w:rPr>
+      </w:pPr>
+      <w:r>
+        <w:rPr>
+          <w:rFonts w:ascii="Times New Roman" w:hAnsi="Times New Roman" w:cs="Times New Roman"/>
+          <w:color w:val="000000" w:themeColor="text1"/>
+        </w:rPr>
+        <w:t>O que é válido em um jogo no mundo real deve ser válido para a sua versão computacional. Assim, é fundamental que o jogo virtual seja uma abstração fiel do jogo do mundo real.</w:t>
+      </w:r>
+    </w:p>
+    <w:p>
+      <w:pPr>
+        <w:spacing w:after="0" w:line="360" w:lineRule="auto"/>
+        <w:ind w:firstLine="709"/>
+        <w:jc w:val="both"/>
+        <w:rPr>
+          <w:rFonts w:ascii="Times New Roman" w:hAnsi="Times New Roman" w:cs="Times New Roman"/>
+          <w:color w:val="000000" w:themeColor="text1"/>
+        </w:rPr>
+      </w:pPr>
+      <w:r>
+        <w:rPr>
+          <w:rFonts w:ascii="Times New Roman" w:hAnsi="Times New Roman" w:cs="Times New Roman"/>
+          <w:color w:val="000000" w:themeColor="text1"/>
+        </w:rPr>
+        <w:t>A aquisição de novos conhecimentos em linguagem Assembly é uma consequência esperada, pois por meio desta linguagem, aplicações e até mesmo grandes softwares podem ser escritos, dado que todo sistema computacional, independente de sua linguagem de programação, é convertido em Assembly compatível</w:t>
+      </w:r>
+      <w:proofErr w:type="gramStart"/>
+      <w:r>
+        <w:rPr>
+          <w:rFonts w:ascii="Times New Roman" w:hAnsi="Times New Roman" w:cs="Times New Roman"/>
+          <w:color w:val="000000" w:themeColor="text1"/>
+        </w:rPr>
+        <w:t xml:space="preserve">  </w:t>
+      </w:r>
+      <w:proofErr w:type="gramEnd"/>
+      <w:r>
+        <w:rPr>
+          <w:rFonts w:ascii="Times New Roman" w:hAnsi="Times New Roman" w:cs="Times New Roman"/>
+          <w:color w:val="000000" w:themeColor="text1"/>
+        </w:rPr>
+        <w:t>com o processador da máquina e seu SO por meio da compilação ou interpretação.</w:t>
+      </w:r>
+    </w:p>
+    <w:p>
+      <w:pPr>
+        <w:spacing w:after="0" w:line="360" w:lineRule="auto"/>
+        <w:ind w:firstLine="709"/>
+        <w:jc w:val="both"/>
+        <w:rPr>
+          <w:rFonts w:ascii="Times New Roman" w:hAnsi="Times New Roman" w:cs="Times New Roman"/>
+          <w:color w:val="000000" w:themeColor="text1"/>
+        </w:rPr>
+      </w:pPr>
+      <w:r>
+        <w:rPr>
+          <w:rFonts w:ascii="Times New Roman" w:hAnsi="Times New Roman" w:cs="Times New Roman"/>
+          <w:color w:val="000000" w:themeColor="text1"/>
+        </w:rPr>
+        <w:t xml:space="preserve">Esperamos com este projeto auxiliar agora e no futuro, outros grupos com os conhecimentos que obtivemos durante seu desenvolvimento. </w:t>
+      </w:r>
+    </w:p>
+    <w:p>
+      <w:pPr>
+        <w:spacing w:after="0" w:line="360" w:lineRule="auto"/>
+        <w:ind w:firstLine="709"/>
+        <w:jc w:val="both"/>
         <w:rPr>
           <w:rFonts w:ascii="Times New Roman" w:eastAsiaTheme="majorEastAsia" w:hAnsi="Times New Roman" w:cs="Times New Roman"/>
           <w:b/>
           <w:bCs/>
           <w:color w:val="000000" w:themeColor="text1"/>
+          <w:sz w:val="28"/>
+          <w:szCs w:val="28"/>
+        </w:rPr>
+      </w:pPr>
+      <w:r>
+        <w:rPr>
+          <w:rFonts w:ascii="Times New Roman" w:hAnsi="Times New Roman" w:cs="Times New Roman"/>
+          <w:color w:val="000000" w:themeColor="text1"/>
+        </w:rPr>
+        <w:t xml:space="preserve"> </w:t>
+      </w:r>
+    </w:p>
+    <w:p>
+      <w:pPr>
+        <w:pStyle w:val="Ttulo1"/>
+        <w:spacing w:before="0" w:line="360" w:lineRule="auto"/>
+        <w:rPr>
+          <w:rFonts w:ascii="Times New Roman" w:hAnsi="Times New Roman" w:cs="Times New Roman"/>
+          <w:color w:val="000000" w:themeColor="text1"/>
+        </w:rPr>
+      </w:pPr>
+    </w:p>
+    <w:p>
+      <w:pPr>
+        <w:rPr>
+          <w:rFonts w:ascii="Times New Roman" w:eastAsiaTheme="majorEastAsia" w:hAnsi="Times New Roman" w:cs="Times New Roman"/>
+          <w:b/>
+          <w:bCs/>
+          <w:color w:val="000000" w:themeColor="text1"/>
           <w:sz w:val="26"/>
           <w:szCs w:val="26"/>
         </w:rPr>
@@ -2846,7 +3012,7 @@
           <w:color w:val="000000" w:themeColor="text1"/>
         </w:rPr>
       </w:pPr>
-      <w:bookmarkStart w:id="5" w:name="_Toc355637710"/>
+      <w:bookmarkStart w:id="4" w:name="_Toc355639886"/>
       <w:r>
         <w:rPr>
           <w:rFonts w:ascii="Times New Roman" w:hAnsi="Times New Roman" w:cs="Times New Roman"/>
@@ -2855,7 +3021,7 @@
         <w:lastRenderedPageBreak/>
         <w:t>1.1 Conhecendo o Jogo</w:t>
       </w:r>
-      <w:bookmarkEnd w:id="5"/>
+      <w:bookmarkEnd w:id="4"/>
     </w:p>
     <w:p>
       <w:pPr>
@@ -3118,6 +3284,83 @@
         <w:ind w:firstLine="709"/>
         <w:jc w:val="both"/>
         <w:rPr>
+          <w:rFonts w:ascii="Times New Roman" w:hAnsi="Times New Roman"/>
+          <w:sz w:val="24"/>
+          <w:szCs w:val="28"/>
+        </w:rPr>
+      </w:pPr>
+      <w:r>
+        <w:rPr>
+          <w:rFonts w:ascii="Times New Roman" w:hAnsi="Times New Roman"/>
+          <w:sz w:val="24"/>
+          <w:szCs w:val="28"/>
+        </w:rPr>
+        <w:t xml:space="preserve">Batalha naval é um jogo de tabuleiro onde os jogadores precisam adivinhar onde os navios do oponente estão em uma grade. </w:t>
+      </w:r>
+    </w:p>
+    <w:p>
+      <w:pPr>
+        <w:spacing w:after="0" w:line="360" w:lineRule="auto"/>
+        <w:ind w:firstLine="709"/>
+        <w:jc w:val="both"/>
+        <w:rPr>
+          <w:rFonts w:ascii="Times New Roman" w:hAnsi="Times New Roman"/>
+          <w:sz w:val="24"/>
+          <w:szCs w:val="28"/>
+        </w:rPr>
+      </w:pPr>
+      <w:r>
+        <w:rPr>
+          <w:rFonts w:ascii="Times New Roman" w:hAnsi="Times New Roman"/>
+          <w:sz w:val="24"/>
+          <w:szCs w:val="28"/>
+        </w:rPr>
+        <w:t xml:space="preserve">Antigamente, era jogado somente utilizando papel e lápis, mas em 1931 a empresa Milton Bradley </w:t>
+      </w:r>
+      <w:proofErr w:type="spellStart"/>
+      <w:r>
+        <w:rPr>
+          <w:rFonts w:ascii="Times New Roman" w:hAnsi="Times New Roman"/>
+          <w:sz w:val="24"/>
+          <w:szCs w:val="28"/>
+        </w:rPr>
+        <w:t>Company</w:t>
+      </w:r>
+      <w:proofErr w:type="spellEnd"/>
+      <w:r>
+        <w:rPr>
+          <w:rFonts w:ascii="Times New Roman" w:hAnsi="Times New Roman"/>
+          <w:sz w:val="24"/>
+          <w:szCs w:val="28"/>
+        </w:rPr>
+        <w:t xml:space="preserve"> o comercializou.</w:t>
+      </w:r>
+    </w:p>
+    <w:p>
+      <w:pPr>
+        <w:spacing w:after="0" w:line="360" w:lineRule="auto"/>
+        <w:ind w:firstLine="709"/>
+        <w:jc w:val="both"/>
+        <w:rPr>
+          <w:rFonts w:ascii="Times New Roman" w:hAnsi="Times New Roman" w:cs="Times New Roman"/>
+          <w:color w:val="000000" w:themeColor="text1"/>
+        </w:rPr>
+      </w:pPr>
+      <w:r>
+        <w:rPr>
+          <w:rFonts w:ascii="Times New Roman" w:hAnsi="Times New Roman"/>
+          <w:sz w:val="24"/>
+          <w:szCs w:val="28"/>
+        </w:rPr>
+        <w:t>O objetivo do jogo é simples, quem eliminar todos os barcos do adversário primeiro ganha, sendo que cada um escolhe uma coordenada por vez (por exemplo: A5, C6...).</w:t>
+      </w:r>
+    </w:p>
+    <w:p>
+      <w:pPr>
+        <w:spacing w:after="0" w:line="360" w:lineRule="auto"/>
+        <w:ind w:firstLine="709"/>
+        <w:jc w:val="both"/>
+        <w:rPr>
           <w:rFonts w:ascii="Times New Roman" w:hAnsi="Times New Roman" w:cs="Times New Roman"/>
           <w:color w:val="000000" w:themeColor="text1"/>
         </w:rPr>
@@ -3301,6 +3544,7 @@
         <w:rPr>
           <w:rFonts w:ascii="Times New Roman" w:hAnsi="Times New Roman" w:cs="Times New Roman"/>
         </w:rPr>
+        <w:lastRenderedPageBreak/>
         <w:t xml:space="preserve">O jogo em si é entre o usuário e o computador. O usuário tem </w:t>
       </w:r>
       <w:proofErr w:type="gramStart"/>
@@ -3361,14 +3605,7 @@
         <w:rPr>
           <w:rFonts w:ascii="Times New Roman" w:hAnsi="Times New Roman" w:cs="Times New Roman"/>
         </w:rPr>
-        <w:t xml:space="preserve"> chances. Assim, o jogo contém duas </w:t>
-      </w:r>
-      <w:r>
-        <w:rPr>
-          <w:rFonts w:ascii="Times New Roman" w:hAnsi="Times New Roman" w:cs="Times New Roman"/>
-        </w:rPr>
-        <w:lastRenderedPageBreak/>
-        <w:t xml:space="preserve">opções de </w:t>
+        <w:t xml:space="preserve"> chances. Assim, o jogo contém duas opções de </w:t>
       </w:r>
       <w:r>
         <w:rPr>
@@ -3731,6 +3968,7 @@
           <w:sz w:val="26"/>
           <w:szCs w:val="26"/>
         </w:rPr>
+        <w:lastRenderedPageBreak/>
         <w:t>1</w:t>
       </w:r>
       <w:r>
@@ -3839,7 +4077,6 @@
           <w:color w:val="000000" w:themeColor="text1"/>
           <w:lang w:eastAsia="pt-BR"/>
         </w:rPr>
-        <w:lastRenderedPageBreak/>
         <w:drawing>
           <wp:inline distT="0" distB="0" distL="0" distR="0" wp14:anchorId="3C4DF040" wp14:editId="1506ADD4">
             <wp:extent cx="5400040" cy="4051935"/>
@@ -3892,7 +4129,7 @@
           <w:color w:val="000000" w:themeColor="text1"/>
         </w:rPr>
       </w:pPr>
-      <w:bookmarkStart w:id="6" w:name="_Toc355637684"/>
+      <w:bookmarkStart w:id="5" w:name="_Toc355639896"/>
       <w:r>
         <w:rPr>
           <w:rFonts w:ascii="Times New Roman" w:hAnsi="Times New Roman" w:cs="Times New Roman"/>
@@ -3943,7 +4180,7 @@
         </w:rPr>
         <w:t xml:space="preserve"> - Painel de ajuda do MARS</w:t>
       </w:r>
-      <w:bookmarkEnd w:id="6"/>
+      <w:bookmarkEnd w:id="5"/>
     </w:p>
     <w:p>
       <w:pPr>
@@ -4014,7 +4251,7 @@
           <w:color w:val="000000" w:themeColor="text1"/>
         </w:rPr>
       </w:pPr>
-      <w:bookmarkStart w:id="7" w:name="_Toc355637711"/>
+      <w:bookmarkStart w:id="6" w:name="_Toc355639887"/>
       <w:r>
         <w:rPr>
           <w:rFonts w:ascii="Times New Roman" w:hAnsi="Times New Roman" w:cs="Times New Roman"/>
@@ -4030,7 +4267,7 @@
         </w:rPr>
         <w:t>. Batalha Naval 1.0 em Assembly</w:t>
       </w:r>
-      <w:bookmarkEnd w:id="7"/>
+      <w:bookmarkEnd w:id="6"/>
     </w:p>
     <w:p>
       <w:pPr>
@@ -4134,7 +4371,7 @@
           <w:rFonts w:ascii="Times New Roman" w:hAnsi="Times New Roman" w:cs="Times New Roman"/>
         </w:rPr>
       </w:pPr>
-      <w:bookmarkStart w:id="8" w:name="_Toc355637712"/>
+      <w:bookmarkStart w:id="7" w:name="_Toc355639888"/>
       <w:r>
         <w:rPr>
           <w:rFonts w:ascii="Times New Roman" w:hAnsi="Times New Roman" w:cs="Times New Roman"/>
@@ -4149,7 +4386,7 @@
         </w:rPr>
         <w:t>.1 Como jogar a Batalha Naval 1.0 em Assembly</w:t>
       </w:r>
-      <w:bookmarkEnd w:id="8"/>
+      <w:bookmarkEnd w:id="7"/>
     </w:p>
     <w:p>
       <w:pPr>
@@ -4266,7 +4503,7 @@
           <w:color w:val="000000" w:themeColor="text1"/>
         </w:rPr>
       </w:pPr>
-      <w:bookmarkStart w:id="9" w:name="_Toc355637685"/>
+      <w:bookmarkStart w:id="8" w:name="_Toc355639897"/>
       <w:r>
         <w:rPr>
           <w:rFonts w:ascii="Times New Roman" w:hAnsi="Times New Roman" w:cs="Times New Roman"/>
@@ -4325,46 +4562,60 @@
         </w:rPr>
         <w:t xml:space="preserve"> 1.0 em Assembly</w:t>
       </w:r>
+      <w:bookmarkEnd w:id="8"/>
+    </w:p>
+    <w:p>
+      <w:pPr>
+        <w:spacing w:after="0" w:line="360" w:lineRule="auto"/>
+        <w:ind w:firstLine="709"/>
+        <w:jc w:val="both"/>
+        <w:rPr>
+          <w:rFonts w:ascii="Times New Roman" w:hAnsi="Times New Roman" w:cs="Times New Roman"/>
+        </w:rPr>
+      </w:pPr>
+    </w:p>
+    <w:p>
+      <w:pPr>
+        <w:spacing w:after="0" w:line="360" w:lineRule="auto"/>
+        <w:ind w:firstLine="709"/>
+        <w:jc w:val="both"/>
+        <w:rPr>
+          <w:rFonts w:ascii="Times New Roman" w:hAnsi="Times New Roman" w:cs="Times New Roman"/>
+        </w:rPr>
+      </w:pPr>
+      <w:r>
+        <w:rPr>
+          <w:rFonts w:ascii="Times New Roman" w:hAnsi="Times New Roman" w:cs="Times New Roman"/>
+        </w:rPr>
+        <w:t xml:space="preserve">O usuário deve entrar com uma das opções (sim ou </w:t>
+      </w:r>
+      <w:bookmarkStart w:id="9" w:name="_GoBack"/>
       <w:bookmarkEnd w:id="9"/>
-    </w:p>
-    <w:p>
-      <w:pPr>
-        <w:spacing w:after="0" w:line="360" w:lineRule="auto"/>
-        <w:ind w:firstLine="709"/>
-        <w:jc w:val="both"/>
-        <w:rPr>
-          <w:rFonts w:ascii="Times New Roman" w:hAnsi="Times New Roman" w:cs="Times New Roman"/>
-        </w:rPr>
-      </w:pPr>
-    </w:p>
-    <w:p>
-      <w:pPr>
-        <w:spacing w:after="0" w:line="360" w:lineRule="auto"/>
-        <w:ind w:firstLine="709"/>
-        <w:jc w:val="both"/>
-        <w:rPr>
-          <w:rFonts w:ascii="Times New Roman" w:hAnsi="Times New Roman" w:cs="Times New Roman"/>
-        </w:rPr>
-      </w:pPr>
-      <w:r>
-        <w:rPr>
-          <w:rFonts w:ascii="Times New Roman" w:hAnsi="Times New Roman" w:cs="Times New Roman"/>
-        </w:rPr>
-        <w:t xml:space="preserve">O usuário deve entrar com uma das opções (sim ou </w:t>
+      <w:r>
+        <w:rPr>
+          <w:rFonts w:ascii="Times New Roman" w:hAnsi="Times New Roman" w:cs="Times New Roman"/>
+        </w:rPr>
+        <w:t>não,</w:t>
+      </w:r>
+      <w:r>
+        <w:rPr>
+          <w:rFonts w:ascii="Times New Roman" w:hAnsi="Times New Roman" w:cs="Times New Roman"/>
+        </w:rPr>
+        <w:t xml:space="preserve"> </w:t>
       </w:r>
       <w:proofErr w:type="gramStart"/>
       <w:r>
         <w:rPr>
           <w:rFonts w:ascii="Times New Roman" w:hAnsi="Times New Roman" w:cs="Times New Roman"/>
         </w:rPr>
-        <w:t>não ,</w:t>
+        <w:t>1</w:t>
       </w:r>
       <w:proofErr w:type="gramEnd"/>
       <w:r>
         <w:rPr>
           <w:rFonts w:ascii="Times New Roman" w:hAnsi="Times New Roman" w:cs="Times New Roman"/>
         </w:rPr>
-        <w:t xml:space="preserve"> 1 ou 2 respectivamente), para posicionar os navios no quadro naval.</w:t>
+        <w:t xml:space="preserve"> ou 2 respectivamente), para posicionar os navios no quadro naval.</w:t>
       </w:r>
     </w:p>
     <w:p>
@@ -4567,7 +4818,7 @@
           <w:color w:val="000000" w:themeColor="text1"/>
         </w:rPr>
       </w:pPr>
-      <w:bookmarkStart w:id="10" w:name="_Toc355637686"/>
+      <w:bookmarkStart w:id="10" w:name="_Toc355639898"/>
       <w:r>
         <w:rPr>
           <w:rFonts w:ascii="Times New Roman" w:hAnsi="Times New Roman" w:cs="Times New Roman"/>
@@ -4731,7 +4982,7 @@
           <w:color w:val="000000" w:themeColor="text1"/>
         </w:rPr>
       </w:pPr>
-      <w:bookmarkStart w:id="11" w:name="_Toc355637687"/>
+      <w:bookmarkStart w:id="11" w:name="_Toc355639899"/>
       <w:r>
         <w:rPr>
           <w:rFonts w:ascii="Times New Roman" w:hAnsi="Times New Roman" w:cs="Times New Roman"/>
@@ -4888,7 +5139,7 @@
           <w:color w:val="000000" w:themeColor="text1"/>
         </w:rPr>
       </w:pPr>
-      <w:bookmarkStart w:id="12" w:name="_Toc355637688"/>
+      <w:bookmarkStart w:id="12" w:name="_Toc355639900"/>
       <w:r>
         <w:rPr>
           <w:rFonts w:ascii="Times New Roman" w:hAnsi="Times New Roman" w:cs="Times New Roman"/>
@@ -4965,6 +5216,107 @@
           <w:rFonts w:ascii="Times New Roman" w:hAnsi="Times New Roman" w:cs="Times New Roman"/>
         </w:rPr>
         <w:t>Juntamente com este quadro naval de resposta, é visualizada a pontuação geral do jogador (a), com o total de tiros certeiros.</w:t>
+      </w:r>
+    </w:p>
+    <w:p>
+      <w:pPr>
+        <w:spacing w:after="0" w:line="360" w:lineRule="auto"/>
+        <w:ind w:firstLine="709"/>
+        <w:jc w:val="both"/>
+        <w:rPr>
+          <w:rFonts w:ascii="Times New Roman" w:hAnsi="Times New Roman" w:cs="Times New Roman"/>
+        </w:rPr>
+      </w:pPr>
+    </w:p>
+    <w:p>
+      <w:pPr>
+        <w:pStyle w:val="Ttulo2"/>
+        <w:spacing w:before="0" w:line="360" w:lineRule="auto"/>
+        <w:rPr>
+          <w:rFonts w:ascii="Times New Roman" w:hAnsi="Times New Roman" w:cs="Times New Roman"/>
+          <w:color w:val="000000" w:themeColor="text1"/>
+        </w:rPr>
+      </w:pPr>
+      <w:bookmarkStart w:id="13" w:name="_Toc355639889"/>
+      <w:r>
+        <w:rPr>
+          <w:rFonts w:ascii="Times New Roman" w:hAnsi="Times New Roman" w:cs="Times New Roman"/>
+          <w:color w:val="000000" w:themeColor="text1"/>
+        </w:rPr>
+        <w:t>2.2</w:t>
+      </w:r>
+      <w:r>
+        <w:rPr>
+          <w:rFonts w:ascii="Times New Roman" w:hAnsi="Times New Roman" w:cs="Times New Roman"/>
+          <w:color w:val="000000" w:themeColor="text1"/>
+        </w:rPr>
+        <w:t>.</w:t>
+      </w:r>
+      <w:r>
+        <w:rPr>
+          <w:rFonts w:ascii="Times New Roman" w:hAnsi="Times New Roman" w:cs="Times New Roman"/>
+          <w:color w:val="000000" w:themeColor="text1"/>
+        </w:rPr>
+        <w:t xml:space="preserve"> Divisão de Trabalho</w:t>
+      </w:r>
+      <w:bookmarkEnd w:id="13"/>
+    </w:p>
+    <w:p>
+      <w:pPr>
+        <w:spacing w:after="0" w:line="360" w:lineRule="auto"/>
+        <w:ind w:firstLine="709"/>
+        <w:jc w:val="both"/>
+        <w:rPr>
+          <w:rFonts w:ascii="Times New Roman" w:hAnsi="Times New Roman"/>
+          <w:sz w:val="24"/>
+          <w:szCs w:val="28"/>
+        </w:rPr>
+      </w:pPr>
+      <w:r>
+        <w:rPr>
+          <w:rFonts w:ascii="Times New Roman" w:hAnsi="Times New Roman"/>
+          <w:sz w:val="24"/>
+          <w:szCs w:val="28"/>
+        </w:rPr>
+        <w:t xml:space="preserve">O trabalho teve sua divisão segundo os integrantes que conheciam o jogo e aqueles que não o conheciam. </w:t>
+      </w:r>
+    </w:p>
+    <w:p>
+      <w:pPr>
+        <w:spacing w:after="0" w:line="360" w:lineRule="auto"/>
+        <w:ind w:firstLine="709"/>
+        <w:jc w:val="both"/>
+        <w:rPr>
+          <w:rFonts w:ascii="Times New Roman" w:hAnsi="Times New Roman"/>
+          <w:sz w:val="24"/>
+          <w:szCs w:val="28"/>
+        </w:rPr>
+      </w:pPr>
+      <w:r>
+        <w:rPr>
+          <w:rFonts w:ascii="Times New Roman" w:hAnsi="Times New Roman"/>
+          <w:sz w:val="24"/>
+          <w:szCs w:val="28"/>
+        </w:rPr>
+        <w:t xml:space="preserve">Para os que conheciam, ficou a parte de </w:t>
+      </w:r>
+      <w:proofErr w:type="gramStart"/>
+      <w:r>
+        <w:rPr>
+          <w:rFonts w:ascii="Times New Roman" w:hAnsi="Times New Roman"/>
+          <w:sz w:val="24"/>
+          <w:szCs w:val="28"/>
+        </w:rPr>
+        <w:t>implementação</w:t>
+      </w:r>
+      <w:proofErr w:type="gramEnd"/>
+      <w:r>
+        <w:rPr>
+          <w:rFonts w:ascii="Times New Roman" w:hAnsi="Times New Roman"/>
+          <w:sz w:val="24"/>
+          <w:szCs w:val="28"/>
+        </w:rPr>
+        <w:t xml:space="preserve"> do mesmo na linguagem Assembly, para os que não conheciam, ficaram as partes de pesquisa e formas de melhorias da linguagem, para que pudéssemos extrair o melhor da linguagem.</w:t>
       </w:r>
     </w:p>
     <w:p>
@@ -5016,7 +5368,7 @@
           <w:color w:val="000000" w:themeColor="text1"/>
         </w:rPr>
       </w:pPr>
-      <w:bookmarkStart w:id="13" w:name="_Toc355637713"/>
+      <w:bookmarkStart w:id="14" w:name="_Toc355639890"/>
       <w:r>
         <w:rPr>
           <w:rFonts w:ascii="Times New Roman" w:hAnsi="Times New Roman" w:cs="Times New Roman"/>
@@ -5039,7 +5391,7 @@
         </w:rPr>
         <w:t xml:space="preserve"> e Conclusões finais.</w:t>
       </w:r>
-      <w:bookmarkEnd w:id="13"/>
+      <w:bookmarkEnd w:id="14"/>
     </w:p>
     <w:p>
       <w:pPr>
@@ -5142,7 +5494,7 @@
           <w:color w:val="000000" w:themeColor="text1"/>
         </w:rPr>
       </w:pPr>
-      <w:bookmarkStart w:id="14" w:name="_Toc355637689"/>
+      <w:bookmarkStart w:id="15" w:name="_Toc355639901"/>
       <w:r>
         <w:rPr>
           <w:rFonts w:ascii="Times New Roman" w:hAnsi="Times New Roman" w:cs="Times New Roman"/>
@@ -5193,7 +5545,7 @@
         </w:rPr>
         <w:t xml:space="preserve"> - maximização da tela de execução RUN I/O</w:t>
       </w:r>
-      <w:bookmarkEnd w:id="14"/>
+      <w:bookmarkEnd w:id="15"/>
     </w:p>
     <w:p>
       <w:pPr>
@@ -5288,14 +5640,12 @@
         </w:rPr>
         <w:t>Para concluir, percebemos que ao criar um jogo na linguagem Assembly, fizemos mais do que praticar o conhecimento que obtivemos ao longo da disciplina, pois buscamos novos conhecimentos, que possibilitaram</w:t>
       </w:r>
-      <w:proofErr w:type="gramStart"/>
-      <w:r>
-        <w:rPr>
-          <w:rFonts w:ascii="Times New Roman" w:hAnsi="Times New Roman" w:cs="Times New Roman"/>
-        </w:rPr>
-        <w:t xml:space="preserve">  </w:t>
-      </w:r>
-      <w:proofErr w:type="gramEnd"/>
+      <w:r>
+        <w:rPr>
+          <w:rFonts w:ascii="Times New Roman" w:hAnsi="Times New Roman" w:cs="Times New Roman"/>
+        </w:rPr>
+        <w:t xml:space="preserve"> </w:t>
+      </w:r>
       <w:r>
         <w:rPr>
           <w:rFonts w:ascii="Times New Roman" w:hAnsi="Times New Roman" w:cs="Times New Roman"/>
@@ -5445,7 +5795,7 @@
           <w:rPr>
             <w:noProof/>
           </w:rPr>
-          <w:t>5</w:t>
+          <w:t>13</w:t>
         </w:r>
         <w:r>
           <w:fldChar w:fldCharType="end"/>
@@ -5464,6 +5814,92 @@
 <file path=word/numbering.xml><?xml version="1.0" encoding="utf-8"?>
 <w:numbering xmlns:wpc="http://schemas.microsoft.com/office/word/2010/wordprocessingCanvas" xmlns:mc="http://schemas.openxmlformats.org/markup-compatibility/2006" xmlns:o="urn:schemas-microsoft-com:office:office" xmlns:r="http://schemas.openxmlformats.org/officeDocument/2006/relationships" xmlns:m="http://schemas.openxmlformats.org/officeDocument/2006/math" xmlns:v="urn:schemas-microsoft-com:vml" xmlns:wp14="http://schemas.microsoft.com/office/word/2010/wordprocessingDrawing" xmlns:wp="http://schemas.openxmlformats.org/drawingml/2006/wordprocessingDrawing" xmlns:w10="urn:schemas-microsoft-com:office:word" xmlns:w="http://schemas.openxmlformats.org/wordprocessingml/2006/main" xmlns:w14="http://schemas.microsoft.com/office/word/2010/wordml" xmlns:wpg="http://schemas.microsoft.com/office/word/2010/wordprocessingGroup" xmlns:wpi="http://schemas.microsoft.com/office/word/2010/wordprocessingInk" xmlns:wne="http://schemas.microsoft.com/office/word/2006/wordml" xmlns:wps="http://schemas.microsoft.com/office/word/2010/wordprocessingShape" mc:Ignorable="w14 wp14">
   <w:abstractNum w:abstractNumId="0">
+    <w:nsid w:val="53827AFB"/>
+    <w:multiLevelType w:val="hybridMultilevel"/>
+    <w:tmpl w:val="B3E043FC"/>
+    <w:lvl w:ilvl="0" w:tplc="0416000F">
+      <w:start w:val="1"/>
+      <w:numFmt w:val="decimal"/>
+      <w:lvlText w:val="%1."/>
+      <w:lvlJc w:val="left"/>
+      <w:pPr>
+        <w:ind w:left="720" w:hanging="360"/>
+      </w:pPr>
+    </w:lvl>
+    <w:lvl w:ilvl="1" w:tplc="04160019">
+      <w:start w:val="1"/>
+      <w:numFmt w:val="lowerLetter"/>
+      <w:lvlText w:val="%2."/>
+      <w:lvlJc w:val="left"/>
+      <w:pPr>
+        <w:ind w:left="1440" w:hanging="360"/>
+      </w:pPr>
+    </w:lvl>
+    <w:lvl w:ilvl="2" w:tplc="0416001B">
+      <w:start w:val="1"/>
+      <w:numFmt w:val="lowerRoman"/>
+      <w:lvlText w:val="%3."/>
+      <w:lvlJc w:val="right"/>
+      <w:pPr>
+        <w:ind w:left="2160" w:hanging="180"/>
+      </w:pPr>
+    </w:lvl>
+    <w:lvl w:ilvl="3" w:tplc="0416000F">
+      <w:start w:val="1"/>
+      <w:numFmt w:val="decimal"/>
+      <w:lvlText w:val="%4."/>
+      <w:lvlJc w:val="left"/>
+      <w:pPr>
+        <w:ind w:left="2880" w:hanging="360"/>
+      </w:pPr>
+    </w:lvl>
+    <w:lvl w:ilvl="4" w:tplc="04160019">
+      <w:start w:val="1"/>
+      <w:numFmt w:val="lowerLetter"/>
+      <w:lvlText w:val="%5."/>
+      <w:lvlJc w:val="left"/>
+      <w:pPr>
+        <w:ind w:left="3600" w:hanging="360"/>
+      </w:pPr>
+    </w:lvl>
+    <w:lvl w:ilvl="5" w:tplc="0416001B">
+      <w:start w:val="1"/>
+      <w:numFmt w:val="lowerRoman"/>
+      <w:lvlText w:val="%6."/>
+      <w:lvlJc w:val="right"/>
+      <w:pPr>
+        <w:ind w:left="4320" w:hanging="180"/>
+      </w:pPr>
+    </w:lvl>
+    <w:lvl w:ilvl="6" w:tplc="0416000F">
+      <w:start w:val="1"/>
+      <w:numFmt w:val="decimal"/>
+      <w:lvlText w:val="%7."/>
+      <w:lvlJc w:val="left"/>
+      <w:pPr>
+        <w:ind w:left="5040" w:hanging="360"/>
+      </w:pPr>
+    </w:lvl>
+    <w:lvl w:ilvl="7" w:tplc="04160019">
+      <w:start w:val="1"/>
+      <w:numFmt w:val="lowerLetter"/>
+      <w:lvlText w:val="%8."/>
+      <w:lvlJc w:val="left"/>
+      <w:pPr>
+        <w:ind w:left="5760" w:hanging="360"/>
+      </w:pPr>
+    </w:lvl>
+    <w:lvl w:ilvl="8" w:tplc="0416001B">
+      <w:start w:val="1"/>
+      <w:numFmt w:val="lowerRoman"/>
+      <w:lvlText w:val="%9."/>
+      <w:lvlJc w:val="right"/>
+      <w:pPr>
+        <w:ind w:left="6480" w:hanging="180"/>
+      </w:pPr>
+    </w:lvl>
+  </w:abstractNum>
+  <w:abstractNum w:abstractNumId="1">
     <w:nsid w:val="5DAF5BE6"/>
     <w:multiLevelType w:val="hybridMultilevel"/>
     <w:tmpl w:val="9A8EE8F0"/>
@@ -5576,8 +6012,162 @@
       </w:rPr>
     </w:lvl>
   </w:abstractNum>
+  <w:abstractNum w:abstractNumId="2">
+    <w:nsid w:val="73042488"/>
+    <w:multiLevelType w:val="multilevel"/>
+    <w:tmpl w:val="FBDE0FD0"/>
+    <w:lvl w:ilvl="0">
+      <w:start w:val="3"/>
+      <w:numFmt w:val="decimal"/>
+      <w:lvlText w:val="%1."/>
+      <w:lvlJc w:val="left"/>
+      <w:pPr>
+        <w:ind w:left="720" w:hanging="360"/>
+      </w:pPr>
+    </w:lvl>
+    <w:lvl w:ilvl="1">
+      <w:start w:val="1"/>
+      <w:numFmt w:val="decimal"/>
+      <w:isLgl/>
+      <w:lvlText w:val="%1.%2"/>
+      <w:lvlJc w:val="left"/>
+      <w:pPr>
+        <w:ind w:left="780" w:hanging="420"/>
+      </w:pPr>
+    </w:lvl>
+    <w:lvl w:ilvl="2">
+      <w:start w:val="1"/>
+      <w:numFmt w:val="decimal"/>
+      <w:isLgl/>
+      <w:lvlText w:val="%1.%2.%3"/>
+      <w:lvlJc w:val="left"/>
+      <w:pPr>
+        <w:ind w:left="1080" w:hanging="720"/>
+      </w:pPr>
+    </w:lvl>
+    <w:lvl w:ilvl="3">
+      <w:start w:val="1"/>
+      <w:numFmt w:val="decimal"/>
+      <w:isLgl/>
+      <w:lvlText w:val="%1.%2.%3.%4"/>
+      <w:lvlJc w:val="left"/>
+      <w:pPr>
+        <w:ind w:left="1440" w:hanging="1080"/>
+      </w:pPr>
+    </w:lvl>
+    <w:lvl w:ilvl="4">
+      <w:start w:val="1"/>
+      <w:numFmt w:val="decimal"/>
+      <w:isLgl/>
+      <w:lvlText w:val="%1.%2.%3.%4.%5"/>
+      <w:lvlJc w:val="left"/>
+      <w:pPr>
+        <w:ind w:left="1440" w:hanging="1080"/>
+      </w:pPr>
+    </w:lvl>
+    <w:lvl w:ilvl="5">
+      <w:start w:val="1"/>
+      <w:numFmt w:val="decimal"/>
+      <w:isLgl/>
+      <w:lvlText w:val="%1.%2.%3.%4.%5.%6"/>
+      <w:lvlJc w:val="left"/>
+      <w:pPr>
+        <w:ind w:left="1800" w:hanging="1440"/>
+      </w:pPr>
+    </w:lvl>
+    <w:lvl w:ilvl="6">
+      <w:start w:val="1"/>
+      <w:numFmt w:val="decimal"/>
+      <w:isLgl/>
+      <w:lvlText w:val="%1.%2.%3.%4.%5.%6.%7"/>
+      <w:lvlJc w:val="left"/>
+      <w:pPr>
+        <w:ind w:left="1800" w:hanging="1440"/>
+      </w:pPr>
+    </w:lvl>
+    <w:lvl w:ilvl="7">
+      <w:start w:val="1"/>
+      <w:numFmt w:val="decimal"/>
+      <w:isLgl/>
+      <w:lvlText w:val="%1.%2.%3.%4.%5.%6.%7.%8"/>
+      <w:lvlJc w:val="left"/>
+      <w:pPr>
+        <w:ind w:left="2160" w:hanging="1800"/>
+      </w:pPr>
+    </w:lvl>
+    <w:lvl w:ilvl="8">
+      <w:start w:val="1"/>
+      <w:numFmt w:val="decimal"/>
+      <w:isLgl/>
+      <w:lvlText w:val="%1.%2.%3.%4.%5.%6.%7.%8.%9"/>
+      <w:lvlJc w:val="left"/>
+      <w:pPr>
+        <w:ind w:left="2520" w:hanging="2160"/>
+      </w:pPr>
+    </w:lvl>
+  </w:abstractNum>
   <w:num w:numId="1">
+    <w:abstractNumId w:val="1"/>
+  </w:num>
+  <w:num w:numId="2">
     <w:abstractNumId w:val="0"/>
+    <w:lvlOverride w:ilvl="0">
+      <w:startOverride w:val="1"/>
+    </w:lvlOverride>
+    <w:lvlOverride w:ilvl="1">
+      <w:startOverride w:val="1"/>
+    </w:lvlOverride>
+    <w:lvlOverride w:ilvl="2">
+      <w:startOverride w:val="1"/>
+    </w:lvlOverride>
+    <w:lvlOverride w:ilvl="3">
+      <w:startOverride w:val="1"/>
+    </w:lvlOverride>
+    <w:lvlOverride w:ilvl="4">
+      <w:startOverride w:val="1"/>
+    </w:lvlOverride>
+    <w:lvlOverride w:ilvl="5">
+      <w:startOverride w:val="1"/>
+    </w:lvlOverride>
+    <w:lvlOverride w:ilvl="6">
+      <w:startOverride w:val="1"/>
+    </w:lvlOverride>
+    <w:lvlOverride w:ilvl="7">
+      <w:startOverride w:val="1"/>
+    </w:lvlOverride>
+    <w:lvlOverride w:ilvl="8">
+      <w:startOverride w:val="1"/>
+    </w:lvlOverride>
+  </w:num>
+  <w:num w:numId="3">
+    <w:abstractNumId w:val="2"/>
+    <w:lvlOverride w:ilvl="0">
+      <w:startOverride w:val="3"/>
+    </w:lvlOverride>
+    <w:lvlOverride w:ilvl="1">
+      <w:startOverride w:val="1"/>
+    </w:lvlOverride>
+    <w:lvlOverride w:ilvl="2">
+      <w:startOverride w:val="1"/>
+    </w:lvlOverride>
+    <w:lvlOverride w:ilvl="3">
+      <w:startOverride w:val="1"/>
+    </w:lvlOverride>
+    <w:lvlOverride w:ilvl="4">
+      <w:startOverride w:val="1"/>
+    </w:lvlOverride>
+    <w:lvlOverride w:ilvl="5">
+      <w:startOverride w:val="1"/>
+    </w:lvlOverride>
+    <w:lvlOverride w:ilvl="6">
+      <w:startOverride w:val="1"/>
+    </w:lvlOverride>
+    <w:lvlOverride w:ilvl="7">
+      <w:startOverride w:val="1"/>
+    </w:lvlOverride>
+    <w:lvlOverride w:ilvl="8">
+      <w:startOverride w:val="1"/>
+    </w:lvlOverride>
   </w:num>
 </w:numbering>
 </file>
@@ -6760,7 +7350,7 @@
 </file>
 
 <file path=customXml/itemProps1.xml><?xml version="1.0" encoding="utf-8"?>
-<ds:datastoreItem xmlns:ds="http://schemas.openxmlformats.org/officeDocument/2006/customXml" ds:itemID="{605FBF7F-81B0-4073-B4BA-A5C79FDD14E7}">
+<ds:datastoreItem xmlns:ds="http://schemas.openxmlformats.org/officeDocument/2006/customXml" ds:itemID="{A0FB0CE1-17E1-4F6B-BEF6-8FC1FEFA72E3}">
   <ds:schemaRefs>
     <ds:schemaRef ds:uri="http://schemas.openxmlformats.org/officeDocument/2006/bibliography"/>
   </ds:schemaRefs>

</xml_diff>